<commit_message>
added 2 chapter to PZ
</commit_message>
<xml_diff>
--- a/Documentation/My documentation/TZ.docx
+++ b/Documentation/My documentation/TZ.docx
@@ -651,7 +651,16 @@
                 <w:szCs w:val="28"/>
                 <w:lang w:eastAsia="en-US"/>
               </w:rPr>
-              <w:t>____</w:t>
+              <w:t>___</w:t>
+            </w:r>
+            <w:proofErr w:type="gramStart"/>
+            <w:r>
+              <w:rPr>
+                <w:sz w:val="28"/>
+                <w:szCs w:val="28"/>
+                <w:lang w:eastAsia="en-US"/>
+              </w:rPr>
+              <w:t>_</w:t>
             </w:r>
             <w:r>
               <w:rPr>
@@ -669,6 +678,7 @@
               </w:rPr>
               <w:t xml:space="preserve"> 20</w:t>
             </w:r>
+            <w:proofErr w:type="gramEnd"/>
             <w:r>
               <w:rPr>
                 <w:sz w:val="28"/>
@@ -717,6 +727,7 @@
                 <w:lang w:eastAsia="en-US"/>
               </w:rPr>
             </w:pPr>
+            <w:proofErr w:type="spellStart"/>
             <w:r>
               <w:rPr>
                 <w:color w:val="000000"/>
@@ -724,7 +735,17 @@
                 <w:szCs w:val="28"/>
                 <w:lang w:eastAsia="en-US"/>
               </w:rPr>
-              <w:t xml:space="preserve">Нормоконтролер </w:t>
+              <w:t>Нормоконтролер</w:t>
+            </w:r>
+            <w:proofErr w:type="spellEnd"/>
+            <w:r>
+              <w:rPr>
+                <w:color w:val="000000"/>
+                <w:sz w:val="28"/>
+                <w:szCs w:val="28"/>
+                <w:lang w:eastAsia="en-US"/>
+              </w:rPr>
+              <w:t xml:space="preserve"> </w:t>
             </w:r>
           </w:p>
           <w:p>
@@ -910,6 +931,7 @@
                 <w:lang w:eastAsia="en-US"/>
               </w:rPr>
             </w:pPr>
+            <w:proofErr w:type="spellStart"/>
             <w:r>
               <w:rPr>
                 <w:color w:val="000000"/>
@@ -918,7 +940,18 @@
                 <w:u w:val="single"/>
                 <w:lang w:eastAsia="en-US"/>
               </w:rPr>
-              <w:t>Козарез Максим Вячеславович</w:t>
+              <w:t>Козарез</w:t>
+            </w:r>
+            <w:proofErr w:type="spellEnd"/>
+            <w:r>
+              <w:rPr>
+                <w:color w:val="000000"/>
+                <w:sz w:val="28"/>
+                <w:szCs w:val="28"/>
+                <w:u w:val="single"/>
+                <w:lang w:eastAsia="en-US"/>
+              </w:rPr>
+              <w:t xml:space="preserve"> Максим Вячеславович</w:t>
             </w:r>
             <w:r>
               <w:rPr>
@@ -953,7 +986,25 @@
                 <w:szCs w:val="28"/>
                 <w:lang w:eastAsia="en-US"/>
               </w:rPr>
-              <w:t xml:space="preserve">___»__________  </w:t>
+              <w:t>__</w:t>
+            </w:r>
+            <w:proofErr w:type="gramStart"/>
+            <w:r>
+              <w:rPr>
+                <w:sz w:val="28"/>
+                <w:szCs w:val="28"/>
+                <w:lang w:eastAsia="en-US"/>
+              </w:rPr>
+              <w:t>_»_</w:t>
+            </w:r>
+            <w:proofErr w:type="gramEnd"/>
+            <w:r>
+              <w:rPr>
+                <w:sz w:val="28"/>
+                <w:szCs w:val="28"/>
+                <w:lang w:eastAsia="en-US"/>
+              </w:rPr>
+              <w:t xml:space="preserve">_________  </w:t>
             </w:r>
             <w:r>
               <w:rPr>
@@ -1279,6 +1330,7 @@
                 <w:lang w:eastAsia="en-US"/>
               </w:rPr>
             </w:pPr>
+            <w:proofErr w:type="gramStart"/>
             <w:r>
               <w:rPr>
                 <w:sz w:val="28"/>
@@ -1294,7 +1346,17 @@
                 <w:u w:val="single"/>
                 <w:lang w:eastAsia="en-US"/>
               </w:rPr>
-              <w:t xml:space="preserve">    </w:t>
+              <w:t xml:space="preserve"> </w:t>
+            </w:r>
+            <w:proofErr w:type="gramEnd"/>
+            <w:r>
+              <w:rPr>
+                <w:sz w:val="28"/>
+                <w:szCs w:val="28"/>
+                <w:u w:val="single"/>
+                <w:lang w:eastAsia="en-US"/>
+              </w:rPr>
+              <w:t xml:space="preserve">   </w:t>
             </w:r>
             <w:r>
               <w:rPr>
@@ -1706,7 +1768,16 @@
                 <w:szCs w:val="28"/>
                 <w:lang w:eastAsia="en-US"/>
               </w:rPr>
-              <w:t xml:space="preserve">__________ </w:t>
+              <w:t>_________</w:t>
+            </w:r>
+            <w:proofErr w:type="gramStart"/>
+            <w:r>
+              <w:rPr>
+                <w:sz w:val="28"/>
+                <w:szCs w:val="28"/>
+                <w:lang w:eastAsia="en-US"/>
+              </w:rPr>
+              <w:t xml:space="preserve">_ </w:t>
             </w:r>
             <w:r>
               <w:rPr>
@@ -1724,6 +1795,7 @@
               </w:rPr>
               <w:t>24</w:t>
             </w:r>
+            <w:proofErr w:type="gramEnd"/>
             <w:r>
               <w:rPr>
                 <w:sz w:val="28"/>
@@ -1966,6 +2038,7 @@
                 <w:lang w:eastAsia="en-US"/>
               </w:rPr>
             </w:pPr>
+            <w:proofErr w:type="spellStart"/>
             <w:r>
               <w:rPr>
                 <w:color w:val="000000"/>
@@ -1973,7 +2046,17 @@
                 <w:szCs w:val="28"/>
                 <w:lang w:eastAsia="en-US"/>
               </w:rPr>
-              <w:t xml:space="preserve">Нормоконтролер </w:t>
+              <w:t>Нормоконтролер</w:t>
+            </w:r>
+            <w:proofErr w:type="spellEnd"/>
+            <w:r>
+              <w:rPr>
+                <w:color w:val="000000"/>
+                <w:sz w:val="28"/>
+                <w:szCs w:val="28"/>
+                <w:lang w:eastAsia="en-US"/>
+              </w:rPr>
+              <w:t xml:space="preserve"> </w:t>
             </w:r>
           </w:p>
           <w:p>
@@ -2173,6 +2256,7 @@
                 <w:lang w:eastAsia="en-US"/>
               </w:rPr>
             </w:pPr>
+            <w:proofErr w:type="spellStart"/>
             <w:r>
               <w:rPr>
                 <w:color w:val="000000"/>
@@ -2180,7 +2264,17 @@
                 <w:szCs w:val="28"/>
                 <w:lang w:eastAsia="en-US"/>
               </w:rPr>
-              <w:t>Козарез Максим Вячеславович</w:t>
+              <w:t>Козарез</w:t>
+            </w:r>
+            <w:proofErr w:type="spellEnd"/>
+            <w:r>
+              <w:rPr>
+                <w:color w:val="000000"/>
+                <w:sz w:val="28"/>
+                <w:szCs w:val="28"/>
+                <w:lang w:eastAsia="en-US"/>
+              </w:rPr>
+              <w:t xml:space="preserve"> Максим Вячеславович</w:t>
             </w:r>
             <w:r>
               <w:rPr>
@@ -2215,7 +2309,25 @@
                 <w:szCs w:val="28"/>
                 <w:lang w:eastAsia="en-US"/>
               </w:rPr>
-              <w:t xml:space="preserve">___»__________  </w:t>
+              <w:t>__</w:t>
+            </w:r>
+            <w:proofErr w:type="gramStart"/>
+            <w:r>
+              <w:rPr>
+                <w:sz w:val="28"/>
+                <w:szCs w:val="28"/>
+                <w:lang w:eastAsia="en-US"/>
+              </w:rPr>
+              <w:t>_»_</w:t>
+            </w:r>
+            <w:proofErr w:type="gramEnd"/>
+            <w:r>
+              <w:rPr>
+                <w:sz w:val="28"/>
+                <w:szCs w:val="28"/>
+                <w:lang w:eastAsia="en-US"/>
+              </w:rPr>
+              <w:t xml:space="preserve">_________  </w:t>
             </w:r>
             <w:r>
               <w:rPr>
@@ -2343,7 +2455,51 @@
                 <w:u w:val="single"/>
                 <w:lang w:eastAsia="en-US"/>
               </w:rPr>
-              <w:t>Аде-Гива Майова Джуде</w:t>
+              <w:t>Аде-</w:t>
+            </w:r>
+            <w:proofErr w:type="spellStart"/>
+            <w:r>
+              <w:rPr>
+                <w:color w:val="000000"/>
+                <w:sz w:val="28"/>
+                <w:szCs w:val="28"/>
+                <w:u w:val="single"/>
+                <w:lang w:eastAsia="en-US"/>
+              </w:rPr>
+              <w:t>Гива</w:t>
+            </w:r>
+            <w:proofErr w:type="spellEnd"/>
+            <w:r>
+              <w:rPr>
+                <w:color w:val="000000"/>
+                <w:sz w:val="28"/>
+                <w:szCs w:val="28"/>
+                <w:u w:val="single"/>
+                <w:lang w:eastAsia="en-US"/>
+              </w:rPr>
+              <w:t xml:space="preserve"> </w:t>
+            </w:r>
+            <w:proofErr w:type="spellStart"/>
+            <w:r>
+              <w:rPr>
+                <w:color w:val="000000"/>
+                <w:sz w:val="28"/>
+                <w:szCs w:val="28"/>
+                <w:u w:val="single"/>
+                <w:lang w:eastAsia="en-US"/>
+              </w:rPr>
+              <w:t>Майова</w:t>
+            </w:r>
+            <w:proofErr w:type="spellEnd"/>
+            <w:r>
+              <w:rPr>
+                <w:color w:val="000000"/>
+                <w:sz w:val="28"/>
+                <w:szCs w:val="28"/>
+                <w:u w:val="single"/>
+                <w:lang w:eastAsia="en-US"/>
+              </w:rPr>
+              <w:t xml:space="preserve"> Джуде</w:t>
             </w:r>
             <w:r>
               <w:rPr>
@@ -2378,7 +2534,25 @@
                 <w:szCs w:val="28"/>
                 <w:lang w:eastAsia="en-US"/>
               </w:rPr>
-              <w:t xml:space="preserve">___»____________  </w:t>
+              <w:t>__</w:t>
+            </w:r>
+            <w:proofErr w:type="gramStart"/>
+            <w:r>
+              <w:rPr>
+                <w:sz w:val="28"/>
+                <w:szCs w:val="28"/>
+                <w:lang w:eastAsia="en-US"/>
+              </w:rPr>
+              <w:t>_»_</w:t>
+            </w:r>
+            <w:proofErr w:type="gramEnd"/>
+            <w:r>
+              <w:rPr>
+                <w:sz w:val="28"/>
+                <w:szCs w:val="28"/>
+                <w:lang w:eastAsia="en-US"/>
+              </w:rPr>
+              <w:t xml:space="preserve">___________  </w:t>
             </w:r>
             <w:r>
               <w:rPr>
@@ -5633,6 +5807,7 @@
         </w:rPr>
         <w:t>«</w:t>
       </w:r>
+      <w:proofErr w:type="spellStart"/>
       <w:r>
         <w:rPr>
           <w:sz w:val="28"/>
@@ -5641,6 +5816,7 @@
         </w:rPr>
         <w:t>WebsiteOperatorRates</w:t>
       </w:r>
+      <w:proofErr w:type="spellEnd"/>
       <w:r>
         <w:rPr>
           <w:sz w:val="28"/>
@@ -6146,6 +6322,83 @@
         </w:rPr>
         <w:t>ном плане</w:t>
       </w:r>
+      <w:r>
+        <w:rPr>
+          <w:sz w:val="28"/>
+          <w:szCs w:val="28"/>
+        </w:rPr>
+        <w:t xml:space="preserve"> </w:t>
+      </w:r>
+      <w:r>
+        <w:rPr>
+          <w:sz w:val="28"/>
+          <w:szCs w:val="28"/>
+        </w:rPr>
+        <w:t>(</w:t>
+      </w:r>
+      <w:r>
+        <w:rPr>
+          <w:sz w:val="28"/>
+          <w:szCs w:val="28"/>
+        </w:rPr>
+        <w:t>оператор</w:t>
+      </w:r>
+      <w:r>
+        <w:rPr>
+          <w:sz w:val="28"/>
+          <w:szCs w:val="28"/>
+        </w:rPr>
+        <w:t>,</w:t>
+      </w:r>
+      <w:r>
+        <w:rPr>
+          <w:sz w:val="28"/>
+          <w:szCs w:val="28"/>
+        </w:rPr>
+        <w:t xml:space="preserve"> название тарифа</w:t>
+      </w:r>
+      <w:r>
+        <w:rPr>
+          <w:sz w:val="28"/>
+          <w:szCs w:val="28"/>
+        </w:rPr>
+        <w:t>,</w:t>
+      </w:r>
+      <w:r>
+        <w:rPr>
+          <w:sz w:val="28"/>
+          <w:szCs w:val="28"/>
+        </w:rPr>
+        <w:t xml:space="preserve"> </w:t>
+      </w:r>
+      <w:r>
+        <w:rPr>
+          <w:sz w:val="28"/>
+          <w:szCs w:val="28"/>
+        </w:rPr>
+        <w:t>цена, объем интернет-трафика, количество минут</w:t>
+      </w:r>
+      <w:r>
+        <w:rPr>
+          <w:sz w:val="28"/>
+          <w:szCs w:val="28"/>
+        </w:rPr>
+        <w:t xml:space="preserve"> разговора</w:t>
+      </w:r>
+      <w:r>
+        <w:rPr>
+          <w:sz w:val="28"/>
+          <w:szCs w:val="28"/>
+        </w:rPr>
+        <w:t xml:space="preserve"> и SMS)</w:t>
+      </w:r>
+      <w:r>
+        <w:rPr>
+          <w:sz w:val="28"/>
+          <w:szCs w:val="28"/>
+        </w:rPr>
+        <w:t>;</w:t>
+      </w:r>
     </w:p>
     <w:p>
       <w:pPr>
@@ -6194,7 +6447,21 @@
           <w:sz w:val="28"/>
           <w:szCs w:val="28"/>
         </w:rPr>
-        <w:t>озможность ввода и редактирования критериев для подбора тарифов (цена, объем интернет-трафика, количество минут и SMS)</w:t>
+        <w:t>озможность ввода и редактирования критериев для подбора тарифов (цена, объем интернет-трафика, количество минут</w:t>
+      </w:r>
+      <w:r>
+        <w:rPr>
+          <w:sz w:val="28"/>
+          <w:szCs w:val="28"/>
+        </w:rPr>
+        <w:t xml:space="preserve"> разговора</w:t>
+      </w:r>
+      <w:r>
+        <w:rPr>
+          <w:sz w:val="28"/>
+          <w:szCs w:val="28"/>
+        </w:rPr>
+        <w:t xml:space="preserve"> и SMS)</w:t>
       </w:r>
       <w:r>
         <w:rPr>
@@ -7466,7 +7733,23 @@
           <w:sz w:val="28"/>
           <w:szCs w:val="28"/>
         </w:rPr>
-        <w:t>, Яндекс.Браузер,</w:t>
+        <w:t xml:space="preserve">, </w:t>
+      </w:r>
+      <w:proofErr w:type="spellStart"/>
+      <w:r>
+        <w:rPr>
+          <w:sz w:val="28"/>
+          <w:szCs w:val="28"/>
+        </w:rPr>
+        <w:t>Яндекс.Браузер</w:t>
+      </w:r>
+      <w:proofErr w:type="spellEnd"/>
+      <w:r>
+        <w:rPr>
+          <w:sz w:val="28"/>
+          <w:szCs w:val="28"/>
+        </w:rPr>
+        <w:t>,</w:t>
       </w:r>
       <w:r>
         <w:rPr>
@@ -8890,7 +9173,39 @@
           <w:sz w:val="28"/>
           <w:szCs w:val="28"/>
         </w:rPr>
-        <w:t>разработка диаграммы вариантов использования (Use Case Diagram);</w:t>
+        <w:t>разработка диаграммы вариантов использования (</w:t>
+      </w:r>
+      <w:proofErr w:type="spellStart"/>
+      <w:r>
+        <w:rPr>
+          <w:sz w:val="28"/>
+          <w:szCs w:val="28"/>
+        </w:rPr>
+        <w:t>Use</w:t>
+      </w:r>
+      <w:proofErr w:type="spellEnd"/>
+      <w:r>
+        <w:rPr>
+          <w:sz w:val="28"/>
+          <w:szCs w:val="28"/>
+        </w:rPr>
+        <w:t xml:space="preserve"> Case </w:t>
+      </w:r>
+      <w:proofErr w:type="spellStart"/>
+      <w:r>
+        <w:rPr>
+          <w:sz w:val="28"/>
+          <w:szCs w:val="28"/>
+        </w:rPr>
+        <w:t>Diagram</w:t>
+      </w:r>
+      <w:proofErr w:type="spellEnd"/>
+      <w:r>
+        <w:rPr>
+          <w:sz w:val="28"/>
+          <w:szCs w:val="28"/>
+        </w:rPr>
+        <w:t>);</w:t>
       </w:r>
     </w:p>
     <w:p>
@@ -8963,7 +9278,23 @@
           <w:sz w:val="28"/>
           <w:szCs w:val="28"/>
         </w:rPr>
-        <w:t>реализация backend-части веб-сервиса на</w:t>
+        <w:t xml:space="preserve">реализация </w:t>
+      </w:r>
+      <w:proofErr w:type="spellStart"/>
+      <w:r>
+        <w:rPr>
+          <w:sz w:val="28"/>
+          <w:szCs w:val="28"/>
+        </w:rPr>
+        <w:t>backend</w:t>
+      </w:r>
+      <w:proofErr w:type="spellEnd"/>
+      <w:r>
+        <w:rPr>
+          <w:sz w:val="28"/>
+          <w:szCs w:val="28"/>
+        </w:rPr>
+        <w:t>-части веб-сервиса на</w:t>
       </w:r>
       <w:r>
         <w:rPr>
@@ -9014,7 +9345,23 @@
           <w:szCs w:val="28"/>
         </w:rPr>
         <w:lastRenderedPageBreak/>
-        <w:t>реализация frontend-части веб-сервиса с использованием HTML, CSS</w:t>
+        <w:t xml:space="preserve">реализация </w:t>
+      </w:r>
+      <w:proofErr w:type="spellStart"/>
+      <w:r>
+        <w:rPr>
+          <w:sz w:val="28"/>
+          <w:szCs w:val="28"/>
+        </w:rPr>
+        <w:t>frontend</w:t>
+      </w:r>
+      <w:proofErr w:type="spellEnd"/>
+      <w:r>
+        <w:rPr>
+          <w:sz w:val="28"/>
+          <w:szCs w:val="28"/>
+        </w:rPr>
+        <w:t>-части веб-сервиса с использованием HTML, CSS</w:t>
       </w:r>
       <w:r>
         <w:rPr>

</xml_diff>